<commit_message>
Update documentation generation process and enhance AAP policy governance template
</commit_message>
<xml_diff>
--- a/playbooks/files/pandoc_generated/aap_operations_manual.docx
+++ b/playbooks/files/pandoc_generated/aap_operations_manual.docx
@@ -44,32 +44,6 @@
         <w:t xml:space="preserve">2025</w:t>
       </w:r>
     </w:p>
-    <w:sdt>
-      <w:sdtPr>
-        <w:docPartObj>
-          <w:docPartGallery w:val="Table of Contents"/>
-          <w:docPartUnique/>
-        </w:docPartObj>
-      </w:sdtPr>
-      <w:sdtContent>
-        <w:p>
-          <w:pPr>
-            <w:pStyle w:val="TOCHeading"/>
-          </w:pPr>
-          <w:r>
-            <w:t xml:space="preserve">Table of Contents</w:t>
-          </w:r>
-        </w:p>
-        <w:p>
-          <w:r>
-            <w:fldChar w:fldCharType="begin" w:dirty="true"/>
-            <w:instrText xml:space="preserve">TOC \o "1-3" \h \z \u</w:instrText>
-            <w:fldChar w:fldCharType="separate"/>
-            <w:fldChar w:fldCharType="end"/>
-          </w:r>
-        </w:p>
-      </w:sdtContent>
-    </w:sdt>
     <w:p>
       <w:pPr>
         <w:pStyle w:val="SourceCode"/>
@@ -1026,7 +1000,7 @@
         <w:t xml:space="preserve">Performance of AAP is tracked using the following key metrics:</w:t>
       </w:r>
       <w:r>
-        <w:t xml:space="preserve"> </w:t>
+        <w:br/>
       </w:r>
       <w:r>
         <w:t xml:space="preserve">-</w:t>

</xml_diff>

<commit_message>
Add application configuration and runbook templates for ExampleApp
</commit_message>
<xml_diff>
--- a/playbooks/files/pandoc_generated/aap_operations_manual.docx
+++ b/playbooks/files/pandoc_generated/aap_operations_manual.docx
@@ -44,6 +44,32 @@
         <w:t xml:space="preserve">2025</w:t>
       </w:r>
     </w:p>
+    <w:sdt>
+      <w:sdtPr>
+        <w:docPartObj>
+          <w:docPartGallery w:val="Table of Contents"/>
+          <w:docPartUnique/>
+        </w:docPartObj>
+      </w:sdtPr>
+      <w:sdtContent>
+        <w:p>
+          <w:pPr>
+            <w:pStyle w:val="TOCHeading"/>
+          </w:pPr>
+          <w:r>
+            <w:t xml:space="preserve">Table of Contents</w:t>
+          </w:r>
+        </w:p>
+        <w:p>
+          <w:r>
+            <w:fldChar w:fldCharType="begin" w:dirty="true"/>
+            <w:instrText xml:space="preserve">TOC \o "1-3" \h \z \u</w:instrText>
+            <w:fldChar w:fldCharType="separate"/>
+            <w:fldChar w:fldCharType="end"/>
+          </w:r>
+        </w:p>
+      </w:sdtContent>
+    </w:sdt>
     <w:p>
       <w:pPr>
         <w:pStyle w:val="SourceCode"/>
@@ -438,7 +464,7 @@
         <w:t xml:space="preserve">Windows</w:t>
       </w:r>
       <w:r>
-        <w:t xml:space="preserve">: 2016, 2019, 2022</w:t>
+        <w:t xml:space="preserve">: 2016, 2019, 2022, RHEL 7, FreeBSD, AIX, Solaris, Ubuntu, CentOS, Debian, SUSE, Oracle Linux, Fedora, AlmaLinux, Rocky Linux, Amazon Linux, Windows 2012, Windows 2012 R2</w:t>
       </w:r>
     </w:p>
     <w:p>
@@ -502,7 +528,7 @@
         <w:t xml:space="preserve">Identity Management System</w:t>
       </w:r>
       <w:r>
-        <w:t xml:space="preserve">: Active Directory, Okta</w:t>
+        <w:t xml:space="preserve">: Okta</w:t>
       </w:r>
     </w:p>
     <w:p>
@@ -574,7 +600,7 @@
         <w:t xml:space="preserve">Credential Storage</w:t>
       </w:r>
       <w:r>
-        <w:t xml:space="preserve">: CyberArk</w:t>
+        <w:t xml:space="preserve">: AAP (Future State: CyberArk)</w:t>
       </w:r>
     </w:p>
     <w:p>
@@ -717,7 +743,7 @@
         <w:t xml:space="preserve">Compliance Standards</w:t>
       </w:r>
       <w:r>
-        <w:t xml:space="preserve">: SECU security standards</w:t>
+        <w:t xml:space="preserve">: C, I, S, , a, n, d, , g, e, n, e, r, a, l, , S, E, C, U, , s, e, c, u, r, i, t, y, , s, t, a, n, d, a, r, d, s</w:t>
       </w:r>
     </w:p>
     <w:p>
@@ -1000,7 +1026,7 @@
         <w:t xml:space="preserve">Performance of AAP is tracked using the following key metrics:</w:t>
       </w:r>
       <w:r>
-        <w:br/>
+        <w:t xml:space="preserve"> </w:t>
       </w:r>
       <w:r>
         <w:t xml:space="preserve">-</w:t>
@@ -1015,7 +1041,7 @@
         <w:t xml:space="preserve">Automation Coverage</w:t>
       </w:r>
       <w:r>
-        <w:t xml:space="preserve">: Automation Coverage (%), Change Lead Time, Incident MTTR, Configuration Drift (%)</w:t>
+        <w:t xml:space="preserve">: Automation Coverage (%), Change Lead Time, Incident MTTR, Configuration Drift (%), Server Utilization (%), Server Uptime (%), Server Patch Compliance (%), Server Security Compliance (%), Server Configuration Compliance (%), Server Backup Success (%), Server Backup Retention (%), Server Backup Restoration (%), Server Backup Encryption (%)</w:t>
       </w:r>
     </w:p>
     <w:p>
@@ -1588,7 +1614,12 @@
         </w:pict>
       </w:r>
     </w:p>
-    <w:sectPr/>
+    <w:sectPr>
+      <w:pgSz w:w="12240" w:h="15840"/>
+      <w:pgMar w:top="1440" w:right="1440" w:bottom="1440" w:left="1440" w:header="720" w:footer="720" w:gutter="0"/>
+      <w:cols w:space="720"/>
+      <w:docGrid w:linePitch="326"/>
+    </w:sectPr>
   </w:body>
 </w:document>
 </file>
@@ -1617,7 +1648,111 @@
 </file>
 
 <file path=word/numbering.xml><?xml version="1.0" encoding="utf-8"?>
-<w:numbering xmlns:w="http://schemas.openxmlformats.org/wordprocessingml/2006/main">
+<w:numbering xmlns:wpc="http://schemas.microsoft.com/office/word/2010/wordprocessingCanvas" xmlns:cx="http://schemas.microsoft.com/office/drawing/2014/chartex" xmlns:cx1="http://schemas.microsoft.com/office/drawing/2015/9/8/chartex" xmlns:cx2="http://schemas.microsoft.com/office/drawing/2015/10/21/chartex" xmlns:cx3="http://schemas.microsoft.com/office/drawing/2016/5/9/chartex" xmlns:cx4="http://schemas.microsoft.com/office/drawing/2016/5/10/chartex" xmlns:cx5="http://schemas.microsoft.com/office/drawing/2016/5/11/chartex" xmlns:cx6="http://schemas.microsoft.com/office/drawing/2016/5/12/chartex" xmlns:cx7="http://schemas.microsoft.com/office/drawing/2016/5/13/chartex" xmlns:cx8="http://schemas.microsoft.com/office/drawing/2016/5/14/chartex" xmlns:mc="http://schemas.openxmlformats.org/markup-compatibility/2006" xmlns:aink="http://schemas.microsoft.com/office/drawing/2016/ink" xmlns:am3d="http://schemas.microsoft.com/office/drawing/2017/model3d" xmlns:o="urn:schemas-microsoft-com:office:office" xmlns:oel="http://schemas.microsoft.com/office/2019/extlst" xmlns:r="http://schemas.openxmlformats.org/officeDocument/2006/relationships" xmlns:m="http://schemas.openxmlformats.org/officeDocument/2006/math" xmlns:v="urn:schemas-microsoft-com:vml" xmlns:wp14="http://schemas.microsoft.com/office/word/2010/wordprocessingDrawing" xmlns:wp="http://schemas.openxmlformats.org/drawingml/2006/wordprocessingDrawing" xmlns:w10="urn:schemas-microsoft-com:office:word" xmlns:w="http://schemas.openxmlformats.org/wordprocessingml/2006/main" xmlns:w14="http://schemas.microsoft.com/office/word/2010/wordml" xmlns:w15="http://schemas.microsoft.com/office/word/2012/wordml" xmlns:w16cex="http://schemas.microsoft.com/office/word/2018/wordml/cex" xmlns:w16cid="http://schemas.microsoft.com/office/word/2016/wordml/cid" xmlns:w16="http://schemas.microsoft.com/office/word/2018/wordml" xmlns:w16du="http://schemas.microsoft.com/office/word/2023/wordml/word16du" xmlns:w16sdtdh="http://schemas.microsoft.com/office/word/2020/wordml/sdtdatahash" xmlns:w16sdtfl="http://schemas.microsoft.com/office/word/2024/wordml/sdtformatlock" xmlns:w16se="http://schemas.microsoft.com/office/word/2015/wordml/symex" xmlns:wpg="http://schemas.microsoft.com/office/word/2010/wordprocessingGroup" xmlns:wpi="http://schemas.microsoft.com/office/word/2010/wordprocessingInk" xmlns:wne="http://schemas.microsoft.com/office/word/2006/wordml" xmlns:wps="http://schemas.microsoft.com/office/word/2010/wordprocessingShape" mc:Ignorable="w14 w15 w16se w16cid w16 w16cex w16sdtdh w16sdtfl w16du wp14">
+  <w:abstractNum w:abstractNumId="0" w15:restartNumberingAfterBreak="0">
+    <w:nsid w:val="170CD2DE"/>
+    <w:multiLevelType w:val="multilevel"/>
+    <w:tmpl w:val="7188F86E"/>
+    <w:lvl w:ilvl="0">
+      <w:numFmt w:val="bullet"/>
+      <w:lvlText w:val=" "/>
+      <w:lvlJc w:val="left"/>
+      <w:pPr>
+        <w:tabs>
+          <w:tab w:val="num" w:pos="0"/>
+        </w:tabs>
+        <w:ind w:left="480" w:hanging="480"/>
+      </w:pPr>
+    </w:lvl>
+    <w:lvl w:ilvl="1">
+      <w:numFmt w:val="bullet"/>
+      <w:lvlText w:val=" "/>
+      <w:lvlJc w:val="left"/>
+      <w:pPr>
+        <w:tabs>
+          <w:tab w:val="num" w:pos="720"/>
+        </w:tabs>
+        <w:ind w:left="1200" w:hanging="480"/>
+      </w:pPr>
+    </w:lvl>
+    <w:lvl w:ilvl="2">
+      <w:numFmt w:val="bullet"/>
+      <w:lvlText w:val=" "/>
+      <w:lvlJc w:val="left"/>
+      <w:pPr>
+        <w:tabs>
+          <w:tab w:val="num" w:pos="1440"/>
+        </w:tabs>
+        <w:ind w:left="1920" w:hanging="480"/>
+      </w:pPr>
+    </w:lvl>
+    <w:lvl w:ilvl="3">
+      <w:numFmt w:val="bullet"/>
+      <w:lvlText w:val=" "/>
+      <w:lvlJc w:val="left"/>
+      <w:pPr>
+        <w:tabs>
+          <w:tab w:val="num" w:pos="2160"/>
+        </w:tabs>
+        <w:ind w:left="2640" w:hanging="480"/>
+      </w:pPr>
+    </w:lvl>
+    <w:lvl w:ilvl="4">
+      <w:numFmt w:val="bullet"/>
+      <w:lvlText w:val=" "/>
+      <w:lvlJc w:val="left"/>
+      <w:pPr>
+        <w:tabs>
+          <w:tab w:val="num" w:pos="2880"/>
+        </w:tabs>
+        <w:ind w:left="3360" w:hanging="480"/>
+      </w:pPr>
+    </w:lvl>
+    <w:lvl w:ilvl="5">
+      <w:numFmt w:val="bullet"/>
+      <w:lvlText w:val=" "/>
+      <w:lvlJc w:val="left"/>
+      <w:pPr>
+        <w:tabs>
+          <w:tab w:val="num" w:pos="3600"/>
+        </w:tabs>
+        <w:ind w:left="4080" w:hanging="480"/>
+      </w:pPr>
+    </w:lvl>
+    <w:lvl w:ilvl="6">
+      <w:numFmt w:val="bullet"/>
+      <w:lvlText w:val=" "/>
+      <w:lvlJc w:val="left"/>
+      <w:pPr>
+        <w:tabs>
+          <w:tab w:val="num" w:pos="4320"/>
+        </w:tabs>
+        <w:ind w:left="4800" w:hanging="480"/>
+      </w:pPr>
+    </w:lvl>
+    <w:lvl w:ilvl="7">
+      <w:numFmt w:val="bullet"/>
+      <w:lvlText w:val=" "/>
+      <w:lvlJc w:val="left"/>
+      <w:pPr>
+        <w:tabs>
+          <w:tab w:val="num" w:pos="5040"/>
+        </w:tabs>
+        <w:ind w:left="5520" w:hanging="480"/>
+      </w:pPr>
+    </w:lvl>
+    <w:lvl w:ilvl="8">
+      <w:numFmt w:val="bullet"/>
+      <w:lvlText w:val=" "/>
+      <w:lvlJc w:val="left"/>
+      <w:pPr>
+        <w:tabs>
+          <w:tab w:val="num" w:pos="5760"/>
+        </w:tabs>
+        <w:ind w:left="6240" w:hanging="480"/>
+      </w:pPr>
+    </w:lvl>
+  </w:abstractNum>
   <w:abstractNum w:abstractNumId="990">
     <w:nsid w:val="2c1ae401"/>
     <w:multiLevelType w:val="multilevel"/>
@@ -1824,6 +1959,9 @@
       </w:pPr>
     </w:lvl>
   </w:abstractNum>
+  <w:num w:numId="1" w16cid:durableId="2025009802">
+    <w:abstractNumId w:val="0"/>
+  </w:num>
   <w:num w:numId="1000">
     <w:abstractNumId w:val="990"/>
   </w:num>
@@ -1876,46 +2014,537 @@
 </file>
 
 <file path=word/styles.xml><?xml version="1.0" encoding="utf-8"?>
-<w:styles xmlns:r="http://schemas.openxmlformats.org/officeDocument/2006/relationships" xmlns:w="http://schemas.openxmlformats.org/wordprocessingml/2006/main">
+<w:styles xmlns:mc="http://schemas.openxmlformats.org/markup-compatibility/2006" xmlns:r="http://schemas.openxmlformats.org/officeDocument/2006/relationships" xmlns:w="http://schemas.openxmlformats.org/wordprocessingml/2006/main" xmlns:w14="http://schemas.microsoft.com/office/word/2010/wordml" xmlns:w15="http://schemas.microsoft.com/office/word/2012/wordml" xmlns:w16cex="http://schemas.microsoft.com/office/word/2018/wordml/cex" xmlns:w16cid="http://schemas.microsoft.com/office/word/2016/wordml/cid" xmlns:w16="http://schemas.microsoft.com/office/word/2018/wordml" xmlns:w16du="http://schemas.microsoft.com/office/word/2023/wordml/word16du" xmlns:w16sdtdh="http://schemas.microsoft.com/office/word/2020/wordml/sdtdatahash" xmlns:w16sdtfl="http://schemas.microsoft.com/office/word/2024/wordml/sdtformatlock" xmlns:w16se="http://schemas.microsoft.com/office/word/2015/wordml/symex" mc:Ignorable="w14 w15 w16se w16cid w16 w16cex w16sdtdh w16sdtfl w16du">
   <w:docDefaults>
     <w:rPrDefault>
       <w:rPr>
-        <w:rFonts w:asciiTheme="minorHAnsi" w:eastAsiaTheme="minorHAnsi" w:hAnsiTheme="minorHAnsi" w:cstheme="minorBidi"/>
-        <w:sz w:val="24"/>
-        <w:szCs w:val="24"/>
+        <w:rFonts w:asciiTheme="minorHAnsi" w:eastAsiaTheme="minorEastAsia" w:hAnsiTheme="minorHAnsi" w:cstheme="minorBidi"/>
+        <w:sz w:val="22"/>
+        <w:szCs w:val="22"/>
         <w:lang w:val="en-US" w:eastAsia="en-US" w:bidi="ar-SA"/>
       </w:rPr>
     </w:rPrDefault>
     <w:pPrDefault>
       <w:pPr>
-        <w:spacing w:after="200"/>
+        <w:spacing w:after="160" w:line="259" w:lineRule="auto"/>
       </w:pPr>
     </w:pPrDefault>
   </w:docDefaults>
-  <w:latentStyles w:defLockedState="0" w:defUIPriority="0" w:defSemiHidden="0" w:defUnhideWhenUsed="0" w:defQFormat="0" w:count="276"/>
+  <w:latentStyles w:defLockedState="0" w:defUIPriority="0" w:defSemiHidden="0" w:defUnhideWhenUsed="0" w:defQFormat="0" w:count="376">
+    <w:lsdException w:name="Normal" w:qFormat="1"/>
+    <w:lsdException w:name="heading 1" w:qFormat="1"/>
+    <w:lsdException w:name="heading 2" w:qFormat="1"/>
+    <w:lsdException w:name="heading 3" w:qFormat="1"/>
+    <w:lsdException w:name="heading 4" w:qFormat="1"/>
+    <w:lsdException w:name="heading 5" w:qFormat="1"/>
+    <w:lsdException w:name="heading 6" w:qFormat="1"/>
+    <w:lsdException w:name="heading 7" w:qFormat="1"/>
+    <w:lsdException w:name="heading 8" w:qFormat="1"/>
+    <w:lsdException w:name="heading 9" w:qFormat="1"/>
+    <w:lsdException w:name="caption" w:uiPriority="35" w:qFormat="1"/>
+    <w:lsdException w:name="Title" w:uiPriority="10" w:qFormat="1"/>
+    <w:lsdException w:name="Subtitle" w:uiPriority="11" w:qFormat="1"/>
+    <w:lsdException w:name="Strong" w:uiPriority="22" w:qFormat="1"/>
+    <w:lsdException w:name="Emphasis" w:uiPriority="20" w:qFormat="1"/>
+    <w:lsdException w:name="Normal Table" w:semiHidden="1" w:unhideWhenUsed="1"/>
+    <w:lsdException w:name="Table Simple 1" w:semiHidden="1" w:unhideWhenUsed="1"/>
+    <w:lsdException w:name="Table Simple 2" w:semiHidden="1" w:unhideWhenUsed="1"/>
+    <w:lsdException w:name="Table Simple 3" w:semiHidden="1" w:unhideWhenUsed="1"/>
+    <w:lsdException w:name="Table Classic 1" w:semiHidden="1" w:unhideWhenUsed="1"/>
+    <w:lsdException w:name="Table Classic 2" w:semiHidden="1" w:unhideWhenUsed="1"/>
+    <w:lsdException w:name="Table Classic 3" w:semiHidden="1" w:unhideWhenUsed="1"/>
+    <w:lsdException w:name="Table Classic 4" w:semiHidden="1" w:unhideWhenUsed="1"/>
+    <w:lsdException w:name="Table Colorful 1" w:semiHidden="1" w:unhideWhenUsed="1"/>
+    <w:lsdException w:name="Table Colorful 2" w:semiHidden="1" w:unhideWhenUsed="1"/>
+    <w:lsdException w:name="Table Colorful 3" w:semiHidden="1" w:unhideWhenUsed="1"/>
+    <w:lsdException w:name="Table Columns 1" w:semiHidden="1" w:unhideWhenUsed="1"/>
+    <w:lsdException w:name="Table Columns 2" w:semiHidden="1" w:unhideWhenUsed="1"/>
+    <w:lsdException w:name="Table Columns 3" w:semiHidden="1" w:unhideWhenUsed="1"/>
+    <w:lsdException w:name="Table Columns 4" w:semiHidden="1" w:unhideWhenUsed="1"/>
+    <w:lsdException w:name="Table Columns 5" w:semiHidden="1" w:unhideWhenUsed="1"/>
+    <w:lsdException w:name="Table Grid 1" w:semiHidden="1" w:unhideWhenUsed="1"/>
+    <w:lsdException w:name="Table Grid 2" w:semiHidden="1" w:unhideWhenUsed="1"/>
+    <w:lsdException w:name="Table Grid 3" w:semiHidden="1" w:unhideWhenUsed="1"/>
+    <w:lsdException w:name="Table Grid 4" w:semiHidden="1" w:unhideWhenUsed="1"/>
+    <w:lsdException w:name="Table Grid 5" w:semiHidden="1" w:unhideWhenUsed="1"/>
+    <w:lsdException w:name="Table Grid 6" w:semiHidden="1" w:unhideWhenUsed="1"/>
+    <w:lsdException w:name="Table Grid 7" w:semiHidden="1" w:unhideWhenUsed="1"/>
+    <w:lsdException w:name="Table Grid 8" w:semiHidden="1" w:unhideWhenUsed="1"/>
+    <w:lsdException w:name="Table List 1" w:semiHidden="1" w:unhideWhenUsed="1"/>
+    <w:lsdException w:name="Table List 2" w:semiHidden="1" w:unhideWhenUsed="1"/>
+    <w:lsdException w:name="Table List 3" w:semiHidden="1" w:unhideWhenUsed="1"/>
+    <w:lsdException w:name="Table List 4" w:semiHidden="1" w:unhideWhenUsed="1"/>
+    <w:lsdException w:name="Table List 5" w:semiHidden="1" w:unhideWhenUsed="1"/>
+    <w:lsdException w:name="Table List 6" w:semiHidden="1" w:unhideWhenUsed="1"/>
+    <w:lsdException w:name="Table List 7" w:semiHidden="1" w:unhideWhenUsed="1"/>
+    <w:lsdException w:name="Table List 8" w:semiHidden="1" w:unhideWhenUsed="1"/>
+    <w:lsdException w:name="Table 3D effects 1" w:semiHidden="1" w:unhideWhenUsed="1"/>
+    <w:lsdException w:name="Table 3D effects 2" w:semiHidden="1" w:unhideWhenUsed="1"/>
+    <w:lsdException w:name="Table 3D effects 3" w:semiHidden="1" w:unhideWhenUsed="1"/>
+    <w:lsdException w:name="Table Contemporary" w:semiHidden="1" w:unhideWhenUsed="1"/>
+    <w:lsdException w:name="Table Elegant" w:semiHidden="1" w:unhideWhenUsed="1"/>
+    <w:lsdException w:name="Table Professional" w:semiHidden="1" w:unhideWhenUsed="1"/>
+    <w:lsdException w:name="Table Subtle 1" w:semiHidden="1" w:unhideWhenUsed="1"/>
+    <w:lsdException w:name="Table Subtle 2" w:semiHidden="1" w:unhideWhenUsed="1"/>
+    <w:lsdException w:name="Table Web 1" w:semiHidden="1" w:unhideWhenUsed="1"/>
+    <w:lsdException w:name="Table Web 2" w:semiHidden="1" w:unhideWhenUsed="1"/>
+    <w:lsdException w:name="Table Web 3" w:semiHidden="1" w:unhideWhenUsed="1"/>
+    <w:lsdException w:name="Table Theme" w:semiHidden="1" w:unhideWhenUsed="1"/>
+    <w:lsdException w:name="No Spacing" w:uiPriority="1" w:qFormat="1"/>
+    <w:lsdException w:name="Light Shading"/>
+    <w:lsdException w:name="Light List"/>
+    <w:lsdException w:name="Light Grid"/>
+    <w:lsdException w:name="Medium Shading 1"/>
+    <w:lsdException w:name="Medium Shading 2"/>
+    <w:lsdException w:name="Medium List 1"/>
+    <w:lsdException w:name="Medium List 2"/>
+    <w:lsdException w:name="Medium Grid 1"/>
+    <w:lsdException w:name="Medium Grid 2"/>
+    <w:lsdException w:name="Medium Grid 3"/>
+    <w:lsdException w:name="Dark List"/>
+    <w:lsdException w:name="Colorful Shading"/>
+    <w:lsdException w:name="Colorful List"/>
+    <w:lsdException w:name="Colorful Grid"/>
+    <w:lsdException w:name="Light Shading Accent 1"/>
+    <w:lsdException w:name="Light List Accent 1"/>
+    <w:lsdException w:name="Light Grid Accent 1"/>
+    <w:lsdException w:name="Medium Shading 1 Accent 1"/>
+    <w:lsdException w:name="Medium Shading 2 Accent 1"/>
+    <w:lsdException w:name="Medium List 1 Accent 1"/>
+    <w:lsdException w:name="List Paragraph" w:uiPriority="34" w:qFormat="1"/>
+    <w:lsdException w:name="Quote" w:uiPriority="29" w:qFormat="1"/>
+    <w:lsdException w:name="Intense Quote" w:uiPriority="30" w:qFormat="1"/>
+    <w:lsdException w:name="Medium List 2 Accent 1"/>
+    <w:lsdException w:name="Medium Grid 1 Accent 1"/>
+    <w:lsdException w:name="Medium Grid 2 Accent 1"/>
+    <w:lsdException w:name="Medium Grid 3 Accent 1"/>
+    <w:lsdException w:name="Dark List Accent 1"/>
+    <w:lsdException w:name="Colorful Shading Accent 1"/>
+    <w:lsdException w:name="Colorful List Accent 1"/>
+    <w:lsdException w:name="Colorful Grid Accent 1"/>
+    <w:lsdException w:name="Light Shading Accent 2"/>
+    <w:lsdException w:name="Light List Accent 2"/>
+    <w:lsdException w:name="Light Grid Accent 2"/>
+    <w:lsdException w:name="Medium Shading 1 Accent 2"/>
+    <w:lsdException w:name="Medium Shading 2 Accent 2"/>
+    <w:lsdException w:name="Medium List 1 Accent 2"/>
+    <w:lsdException w:name="Medium List 2 Accent 2"/>
+    <w:lsdException w:name="Medium Grid 1 Accent 2"/>
+    <w:lsdException w:name="Medium Grid 2 Accent 2"/>
+    <w:lsdException w:name="Medium Grid 3 Accent 2"/>
+    <w:lsdException w:name="Dark List Accent 2"/>
+    <w:lsdException w:name="Colorful Shading Accent 2"/>
+    <w:lsdException w:name="Colorful List Accent 2"/>
+    <w:lsdException w:name="Colorful Grid Accent 2"/>
+    <w:lsdException w:name="Light Shading Accent 3"/>
+    <w:lsdException w:name="Light List Accent 3"/>
+    <w:lsdException w:name="Light Grid Accent 3"/>
+    <w:lsdException w:name="Medium Shading 1 Accent 3"/>
+    <w:lsdException w:name="Medium Shading 2 Accent 3"/>
+    <w:lsdException w:name="Medium List 1 Accent 3"/>
+    <w:lsdException w:name="Medium List 2 Accent 3"/>
+    <w:lsdException w:name="Medium Grid 1 Accent 3"/>
+    <w:lsdException w:name="Medium Grid 2 Accent 3"/>
+    <w:lsdException w:name="Medium Grid 3 Accent 3"/>
+    <w:lsdException w:name="Dark List Accent 3"/>
+    <w:lsdException w:name="Colorful Shading Accent 3"/>
+    <w:lsdException w:name="Colorful List Accent 3"/>
+    <w:lsdException w:name="Colorful Grid Accent 3"/>
+    <w:lsdException w:name="Light Shading Accent 4"/>
+    <w:lsdException w:name="Light List Accent 4"/>
+    <w:lsdException w:name="Light Grid Accent 4"/>
+    <w:lsdException w:name="Medium Shading 1 Accent 4"/>
+    <w:lsdException w:name="Medium Shading 2 Accent 4"/>
+    <w:lsdException w:name="Medium List 1 Accent 4"/>
+    <w:lsdException w:name="Medium List 2 Accent 4"/>
+    <w:lsdException w:name="Medium Grid 1 Accent 4"/>
+    <w:lsdException w:name="Medium Grid 2 Accent 4"/>
+    <w:lsdException w:name="Medium Grid 3 Accent 4"/>
+    <w:lsdException w:name="Dark List Accent 4"/>
+    <w:lsdException w:name="Colorful Shading Accent 4"/>
+    <w:lsdException w:name="Colorful List Accent 4"/>
+    <w:lsdException w:name="Colorful Grid Accent 4"/>
+    <w:lsdException w:name="Light Shading Accent 5"/>
+    <w:lsdException w:name="Light List Accent 5"/>
+    <w:lsdException w:name="Light Grid Accent 5"/>
+    <w:lsdException w:name="Medium Shading 1 Accent 5"/>
+    <w:lsdException w:name="Medium Shading 2 Accent 5"/>
+    <w:lsdException w:name="Medium List 1 Accent 5"/>
+    <w:lsdException w:name="Medium List 2 Accent 5"/>
+    <w:lsdException w:name="Medium Grid 1 Accent 5"/>
+    <w:lsdException w:name="Medium Grid 2 Accent 5"/>
+    <w:lsdException w:name="Medium Grid 3 Accent 5"/>
+    <w:lsdException w:name="Dark List Accent 5"/>
+    <w:lsdException w:name="Colorful Shading Accent 5"/>
+    <w:lsdException w:name="Colorful List Accent 5"/>
+    <w:lsdException w:name="Colorful Grid Accent 5"/>
+    <w:lsdException w:name="Light Shading Accent 6"/>
+    <w:lsdException w:name="Light List Accent 6"/>
+    <w:lsdException w:name="Light Grid Accent 6"/>
+    <w:lsdException w:name="Medium Shading 1 Accent 6"/>
+    <w:lsdException w:name="Medium Shading 2 Accent 6"/>
+    <w:lsdException w:name="Medium List 1 Accent 6"/>
+    <w:lsdException w:name="Medium List 2 Accent 6"/>
+    <w:lsdException w:name="Medium Grid 1 Accent 6"/>
+    <w:lsdException w:name="Medium Grid 2 Accent 6"/>
+    <w:lsdException w:name="Medium Grid 3 Accent 6"/>
+    <w:lsdException w:name="Dark List Accent 6"/>
+    <w:lsdException w:name="Colorful Shading Accent 6"/>
+    <w:lsdException w:name="Colorful List Accent 6"/>
+    <w:lsdException w:name="Colorful Grid Accent 6"/>
+    <w:lsdException w:name="Subtle Emphasis" w:uiPriority="19" w:qFormat="1"/>
+    <w:lsdException w:name="Intense Emphasis" w:uiPriority="21" w:qFormat="1"/>
+    <w:lsdException w:name="Subtle Reference" w:uiPriority="31" w:qFormat="1"/>
+    <w:lsdException w:name="Intense Reference" w:uiPriority="32" w:qFormat="1"/>
+    <w:lsdException w:name="Book Title" w:uiPriority="33" w:qFormat="1"/>
+    <w:lsdException w:name="TOC Heading" w:qFormat="1"/>
+    <w:lsdException w:name="Grid Table 4" w:uiPriority="49"/>
+    <w:lsdException w:name="Grid Table 5 Dark" w:uiPriority="50"/>
+    <w:lsdException w:name="Grid Table 6 Colorful" w:uiPriority="51"/>
+    <w:lsdException w:name="Grid Table 7 Colorful" w:uiPriority="52"/>
+    <w:lsdException w:name="Grid Table 1 Light Accent 1" w:uiPriority="46"/>
+    <w:lsdException w:name="Grid Table 2 Accent 1" w:uiPriority="47"/>
+    <w:lsdException w:name="Grid Table 3 Accent 1" w:uiPriority="48"/>
+    <w:lsdException w:name="Grid Table 4 Accent 1" w:uiPriority="49"/>
+    <w:lsdException w:name="Grid Table 5 Dark Accent 1" w:uiPriority="50"/>
+    <w:lsdException w:name="Grid Table 6 Colorful Accent 1" w:uiPriority="51"/>
+    <w:lsdException w:name="Grid Table 7 Colorful Accent 1" w:uiPriority="52"/>
+    <w:lsdException w:name="Grid Table 1 Light Accent 2" w:uiPriority="46"/>
+    <w:lsdException w:name="Grid Table 2 Accent 2" w:uiPriority="47"/>
+    <w:lsdException w:name="Grid Table 3 Accent 2" w:uiPriority="48"/>
+    <w:lsdException w:name="Grid Table 4 Accent 2" w:uiPriority="49"/>
+    <w:lsdException w:name="Grid Table 5 Dark Accent 2" w:uiPriority="50"/>
+    <w:lsdException w:name="Grid Table 6 Colorful Accent 2" w:uiPriority="51"/>
+    <w:lsdException w:name="Grid Table 7 Colorful Accent 2" w:uiPriority="52"/>
+    <w:lsdException w:name="Grid Table 1 Light Accent 3" w:uiPriority="46"/>
+    <w:lsdException w:name="Grid Table 2 Accent 3" w:uiPriority="47"/>
+    <w:lsdException w:name="Grid Table 3 Accent 3" w:uiPriority="48"/>
+    <w:lsdException w:name="Grid Table 4 Accent 3" w:uiPriority="49"/>
+    <w:lsdException w:name="Grid Table 5 Dark Accent 3" w:uiPriority="50"/>
+    <w:lsdException w:name="Grid Table 6 Colorful Accent 3" w:uiPriority="51"/>
+    <w:lsdException w:name="Grid Table 7 Colorful Accent 3" w:uiPriority="52"/>
+    <w:lsdException w:name="Grid Table 1 Light Accent 4" w:uiPriority="46"/>
+    <w:lsdException w:name="Grid Table 2 Accent 4" w:uiPriority="47"/>
+    <w:lsdException w:name="Grid Table 3 Accent 4" w:uiPriority="48"/>
+    <w:lsdException w:name="Grid Table 4 Accent 4" w:uiPriority="49"/>
+    <w:lsdException w:name="Grid Table 5 Dark Accent 4" w:uiPriority="50"/>
+    <w:lsdException w:name="Grid Table 6 Colorful Accent 4" w:uiPriority="51"/>
+    <w:lsdException w:name="Grid Table 7 Colorful Accent 4" w:uiPriority="52"/>
+    <w:lsdException w:name="Grid Table 1 Light Accent 5" w:uiPriority="46"/>
+    <w:lsdException w:name="Grid Table 2 Accent 5" w:uiPriority="47"/>
+    <w:lsdException w:name="Grid Table 3 Accent 5" w:uiPriority="48"/>
+    <w:lsdException w:name="Grid Table 4 Accent 5" w:uiPriority="49"/>
+    <w:lsdException w:name="Grid Table 5 Dark Accent 5" w:uiPriority="50"/>
+    <w:lsdException w:name="Grid Table 6 Colorful Accent 5" w:uiPriority="51"/>
+    <w:lsdException w:name="Grid Table 7 Colorful Accent 5" w:uiPriority="52"/>
+    <w:lsdException w:name="Grid Table 1 Light Accent 6" w:uiPriority="46"/>
+    <w:lsdException w:name="Grid Table 2 Accent 6" w:uiPriority="47"/>
+    <w:lsdException w:name="Grid Table 3 Accent 6" w:uiPriority="48"/>
+    <w:lsdException w:name="Grid Table 4 Accent 6" w:uiPriority="49"/>
+    <w:lsdException w:name="Grid Table 5 Dark Accent 6" w:uiPriority="50"/>
+    <w:lsdException w:name="Grid Table 6 Colorful Accent 6" w:uiPriority="51"/>
+    <w:lsdException w:name="Grid Table 7 Colorful Accent 6" w:uiPriority="52"/>
+    <w:lsdException w:name="List Table 1 Light" w:uiPriority="46"/>
+    <w:lsdException w:name="List Table 2" w:uiPriority="47"/>
+    <w:lsdException w:name="List Table 3" w:uiPriority="48"/>
+    <w:lsdException w:name="List Table 4" w:uiPriority="49"/>
+    <w:lsdException w:name="List Table 5 Dark" w:uiPriority="50"/>
+    <w:lsdException w:name="List Table 6 Colorful" w:uiPriority="51"/>
+    <w:lsdException w:name="List Table 7 Colorful" w:uiPriority="52"/>
+    <w:lsdException w:name="List Table 1 Light Accent 1" w:uiPriority="46"/>
+    <w:lsdException w:name="List Table 2 Accent 1" w:uiPriority="47"/>
+    <w:lsdException w:name="List Table 3 Accent 1" w:uiPriority="48"/>
+    <w:lsdException w:name="List Table 4 Accent 1" w:uiPriority="49"/>
+    <w:lsdException w:name="List Table 5 Dark Accent 1" w:uiPriority="50"/>
+    <w:lsdException w:name="List Table 6 Colorful Accent 1" w:uiPriority="51"/>
+    <w:lsdException w:name="List Table 7 Colorful Accent 1" w:uiPriority="52"/>
+    <w:lsdException w:name="List Table 1 Light Accent 2" w:uiPriority="46"/>
+    <w:lsdException w:name="List Table 2 Accent 2" w:uiPriority="47"/>
+    <w:lsdException w:name="List Table 3 Accent 2" w:uiPriority="48"/>
+    <w:lsdException w:name="List Table 4 Accent 2" w:uiPriority="49"/>
+    <w:lsdException w:name="List Table 5 Dark Accent 2" w:uiPriority="50"/>
+    <w:lsdException w:name="List Table 6 Colorful Accent 2" w:uiPriority="51"/>
+    <w:lsdException w:name="List Table 7 Colorful Accent 2" w:uiPriority="52"/>
+    <w:lsdException w:name="List Table 1 Light Accent 3" w:uiPriority="46"/>
+    <w:lsdException w:name="List Table 2 Accent 3" w:uiPriority="47"/>
+    <w:lsdException w:name="List Table 3 Accent 3" w:uiPriority="48"/>
+    <w:lsdException w:name="List Table 4 Accent 3" w:uiPriority="49"/>
+    <w:lsdException w:name="List Table 5 Dark Accent 3" w:uiPriority="50"/>
+    <w:lsdException w:name="List Table 6 Colorful Accent 3" w:uiPriority="51"/>
+    <w:lsdException w:name="List Table 7 Colorful Accent 3" w:uiPriority="52"/>
+    <w:lsdException w:name="List Table 1 Light Accent 4" w:uiPriority="46"/>
+    <w:lsdException w:name="List Table 2 Accent 4" w:uiPriority="47"/>
+    <w:lsdException w:name="List Table 3 Accent 4" w:uiPriority="48"/>
+    <w:lsdException w:name="List Table 4 Accent 4" w:uiPriority="49"/>
+    <w:lsdException w:name="List Table 5 Dark Accent 4" w:uiPriority="50"/>
+    <w:lsdException w:name="List Table 6 Colorful Accent 4" w:uiPriority="51"/>
+    <w:lsdException w:name="List Table 7 Colorful Accent 4" w:uiPriority="52"/>
+    <w:lsdException w:name="List Table 1 Light Accent 5" w:uiPriority="46"/>
+    <w:lsdException w:name="List Table 2 Accent 5" w:uiPriority="47"/>
+    <w:lsdException w:name="List Table 3 Accent 5" w:uiPriority="48"/>
+    <w:lsdException w:name="List Table 4 Accent 5" w:uiPriority="49"/>
+    <w:lsdException w:name="List Table 5 Dark Accent 5" w:uiPriority="50"/>
+    <w:lsdException w:name="List Table 6 Colorful Accent 5" w:uiPriority="51"/>
+    <w:lsdException w:name="List Table 7 Colorful Accent 5" w:uiPriority="52"/>
+    <w:lsdException w:name="List Table 1 Light Accent 6" w:uiPriority="46"/>
+    <w:lsdException w:name="List Table 2 Accent 6" w:uiPriority="47"/>
+    <w:lsdException w:name="List Table 3 Accent 6" w:uiPriority="48"/>
+    <w:lsdException w:name="List Table 4 Accent 6" w:uiPriority="49"/>
+    <w:lsdException w:name="List Table 5 Dark Accent 6" w:uiPriority="50"/>
+    <w:lsdException w:name="List Table 6 Colorful Accent 6" w:uiPriority="51"/>
+    <w:lsdException w:name="List Table 7 Colorful Accent 6" w:uiPriority="52"/>
+    <w:lsdException w:name="Mention" w:semiHidden="1" w:uiPriority="99" w:unhideWhenUsed="1"/>
+    <w:lsdException w:name="Smart Hyperlink" w:semiHidden="1" w:uiPriority="99" w:unhideWhenUsed="1"/>
+    <w:lsdException w:name="Hashtag" w:semiHidden="1" w:uiPriority="99" w:unhideWhenUsed="1"/>
+    <w:lsdException w:name="Unresolved Mention" w:semiHidden="1" w:uiPriority="99" w:unhideWhenUsed="1"/>
+    <w:lsdException w:name="Smart Link" w:semiHidden="1" w:uiPriority="99" w:unhideWhenUsed="1"/>
+  </w:latentStyles>
   <w:style w:type="paragraph" w:default="1" w:styleId="Normal">
     <w:name w:val="Normal"/>
     <w:qFormat/>
+    <w:rsid w:val="00F74900"/>
+  </w:style>
+  <w:style w:type="paragraph" w:styleId="Heading1">
+    <w:name w:val="heading 1"/>
+    <w:basedOn w:val="Normal"/>
+    <w:next w:val="Normal"/>
+    <w:link w:val="Heading1Char"/>
+    <w:uiPriority w:val="9"/>
+    <w:qFormat/>
+    <w:rsid w:val="00F74900"/>
+    <w:pPr>
+      <w:keepNext/>
+      <w:keepLines/>
+      <w:spacing w:before="400" w:after="40" w:line="240" w:lineRule="auto"/>
+      <w:outlineLvl w:val="0"/>
+    </w:pPr>
+    <w:rPr>
+      <w:rFonts w:asciiTheme="majorHAnsi" w:eastAsiaTheme="majorEastAsia" w:hAnsiTheme="majorHAnsi" w:cstheme="majorBidi"/>
+      <w:color w:val="244061" w:themeColor="accent1" w:themeShade="80"/>
+      <w:sz w:val="36"/>
+      <w:szCs w:val="36"/>
+    </w:rPr>
+  </w:style>
+  <w:style w:type="paragraph" w:styleId="Heading2">
+    <w:name w:val="heading 2"/>
+    <w:basedOn w:val="Normal"/>
+    <w:next w:val="Normal"/>
+    <w:link w:val="Heading2Char"/>
+    <w:uiPriority w:val="9"/>
+    <w:unhideWhenUsed/>
+    <w:qFormat/>
+    <w:rsid w:val="00F74900"/>
+    <w:pPr>
+      <w:keepNext/>
+      <w:keepLines/>
+      <w:spacing w:before="40" w:after="0" w:line="240" w:lineRule="auto"/>
+      <w:outlineLvl w:val="1"/>
+    </w:pPr>
+    <w:rPr>
+      <w:rFonts w:asciiTheme="majorHAnsi" w:eastAsiaTheme="majorEastAsia" w:hAnsiTheme="majorHAnsi" w:cstheme="majorBidi"/>
+      <w:color w:val="365F91" w:themeColor="accent1" w:themeShade="BF"/>
+      <w:sz w:val="32"/>
+      <w:szCs w:val="32"/>
+    </w:rPr>
+  </w:style>
+  <w:style w:type="paragraph" w:styleId="Heading3">
+    <w:name w:val="heading 3"/>
+    <w:basedOn w:val="Normal"/>
+    <w:next w:val="Normal"/>
+    <w:link w:val="Heading3Char"/>
+    <w:uiPriority w:val="9"/>
+    <w:unhideWhenUsed/>
+    <w:qFormat/>
+    <w:rsid w:val="00F74900"/>
+    <w:pPr>
+      <w:keepNext/>
+      <w:keepLines/>
+      <w:spacing w:before="40" w:after="0" w:line="240" w:lineRule="auto"/>
+      <w:outlineLvl w:val="2"/>
+    </w:pPr>
+    <w:rPr>
+      <w:rFonts w:asciiTheme="majorHAnsi" w:eastAsiaTheme="majorEastAsia" w:hAnsiTheme="majorHAnsi" w:cstheme="majorBidi"/>
+      <w:color w:val="365F91" w:themeColor="accent1" w:themeShade="BF"/>
+      <w:sz w:val="28"/>
+      <w:szCs w:val="28"/>
+    </w:rPr>
+  </w:style>
+  <w:style w:type="paragraph" w:styleId="Heading4">
+    <w:name w:val="heading 4"/>
+    <w:basedOn w:val="Normal"/>
+    <w:next w:val="Normal"/>
+    <w:link w:val="Heading4Char"/>
+    <w:uiPriority w:val="9"/>
+    <w:unhideWhenUsed/>
+    <w:qFormat/>
+    <w:rsid w:val="00F74900"/>
+    <w:pPr>
+      <w:keepNext/>
+      <w:keepLines/>
+      <w:spacing w:before="40" w:after="0"/>
+      <w:outlineLvl w:val="3"/>
+    </w:pPr>
+    <w:rPr>
+      <w:rFonts w:asciiTheme="majorHAnsi" w:eastAsiaTheme="majorEastAsia" w:hAnsiTheme="majorHAnsi" w:cstheme="majorBidi"/>
+      <w:color w:val="365F91" w:themeColor="accent1" w:themeShade="BF"/>
+      <w:sz w:val="24"/>
+      <w:szCs w:val="24"/>
+    </w:rPr>
+  </w:style>
+  <w:style w:type="paragraph" w:styleId="Heading5">
+    <w:name w:val="heading 5"/>
+    <w:basedOn w:val="Normal"/>
+    <w:next w:val="Normal"/>
+    <w:link w:val="Heading5Char"/>
+    <w:uiPriority w:val="9"/>
+    <w:unhideWhenUsed/>
+    <w:qFormat/>
+    <w:rsid w:val="00F74900"/>
+    <w:pPr>
+      <w:keepNext/>
+      <w:keepLines/>
+      <w:spacing w:before="40" w:after="0"/>
+      <w:outlineLvl w:val="4"/>
+    </w:pPr>
+    <w:rPr>
+      <w:rFonts w:asciiTheme="majorHAnsi" w:eastAsiaTheme="majorEastAsia" w:hAnsiTheme="majorHAnsi" w:cstheme="majorBidi"/>
+      <w:caps/>
+      <w:color w:val="365F91" w:themeColor="accent1" w:themeShade="BF"/>
+    </w:rPr>
+  </w:style>
+  <w:style w:type="paragraph" w:styleId="Heading6">
+    <w:name w:val="heading 6"/>
+    <w:basedOn w:val="Normal"/>
+    <w:next w:val="Normal"/>
+    <w:link w:val="Heading6Char"/>
+    <w:uiPriority w:val="9"/>
+    <w:unhideWhenUsed/>
+    <w:qFormat/>
+    <w:rsid w:val="00F74900"/>
+    <w:pPr>
+      <w:keepNext/>
+      <w:keepLines/>
+      <w:spacing w:before="40" w:after="0"/>
+      <w:outlineLvl w:val="5"/>
+    </w:pPr>
+    <w:rPr>
+      <w:rFonts w:asciiTheme="majorHAnsi" w:eastAsiaTheme="majorEastAsia" w:hAnsiTheme="majorHAnsi" w:cstheme="majorBidi"/>
+      <w:i/>
+      <w:iCs/>
+      <w:caps/>
+      <w:color w:val="244061" w:themeColor="accent1" w:themeShade="80"/>
+    </w:rPr>
+  </w:style>
+  <w:style w:type="paragraph" w:styleId="Heading7">
+    <w:name w:val="heading 7"/>
+    <w:basedOn w:val="Normal"/>
+    <w:next w:val="Normal"/>
+    <w:link w:val="Heading7Char"/>
+    <w:uiPriority w:val="9"/>
+    <w:unhideWhenUsed/>
+    <w:qFormat/>
+    <w:rsid w:val="00F74900"/>
+    <w:pPr>
+      <w:keepNext/>
+      <w:keepLines/>
+      <w:spacing w:before="40" w:after="0"/>
+      <w:outlineLvl w:val="6"/>
+    </w:pPr>
+    <w:rPr>
+      <w:rFonts w:asciiTheme="majorHAnsi" w:eastAsiaTheme="majorEastAsia" w:hAnsiTheme="majorHAnsi" w:cstheme="majorBidi"/>
+      <w:b/>
+      <w:bCs/>
+      <w:color w:val="244061" w:themeColor="accent1" w:themeShade="80"/>
+    </w:rPr>
+  </w:style>
+  <w:style w:type="paragraph" w:styleId="Heading8">
+    <w:name w:val="heading 8"/>
+    <w:basedOn w:val="Normal"/>
+    <w:next w:val="Normal"/>
+    <w:link w:val="Heading8Char"/>
+    <w:uiPriority w:val="9"/>
+    <w:unhideWhenUsed/>
+    <w:qFormat/>
+    <w:rsid w:val="00F74900"/>
+    <w:pPr>
+      <w:keepNext/>
+      <w:keepLines/>
+      <w:spacing w:before="40" w:after="0"/>
+      <w:outlineLvl w:val="7"/>
+    </w:pPr>
+    <w:rPr>
+      <w:rFonts w:asciiTheme="majorHAnsi" w:eastAsiaTheme="majorEastAsia" w:hAnsiTheme="majorHAnsi" w:cstheme="majorBidi"/>
+      <w:b/>
+      <w:bCs/>
+      <w:i/>
+      <w:iCs/>
+      <w:color w:val="244061" w:themeColor="accent1" w:themeShade="80"/>
+    </w:rPr>
+  </w:style>
+  <w:style w:type="paragraph" w:styleId="Heading9">
+    <w:name w:val="heading 9"/>
+    <w:basedOn w:val="Normal"/>
+    <w:next w:val="Normal"/>
+    <w:link w:val="Heading9Char"/>
+    <w:uiPriority w:val="9"/>
+    <w:unhideWhenUsed/>
+    <w:qFormat/>
+    <w:rsid w:val="00F74900"/>
+    <w:pPr>
+      <w:keepNext/>
+      <w:keepLines/>
+      <w:spacing w:before="40" w:after="0"/>
+      <w:outlineLvl w:val="8"/>
+    </w:pPr>
+    <w:rPr>
+      <w:rFonts w:asciiTheme="majorHAnsi" w:eastAsiaTheme="majorEastAsia" w:hAnsiTheme="majorHAnsi" w:cstheme="majorBidi"/>
+      <w:i/>
+      <w:iCs/>
+      <w:color w:val="244061" w:themeColor="accent1" w:themeShade="80"/>
+    </w:rPr>
+  </w:style>
+  <w:style w:type="character" w:default="1" w:styleId="DefaultParagraphFont">
+    <w:name w:val="Default Paragraph Font"/>
+    <w:uiPriority w:val="1"/>
+    <w:semiHidden/>
+    <w:unhideWhenUsed/>
+  </w:style>
+  <w:style w:type="table" w:default="1" w:styleId="TableNormal">
+    <w:name w:val="Normal Table"/>
+    <w:uiPriority w:val="99"/>
+    <w:semiHidden/>
+    <w:unhideWhenUsed/>
+    <w:tblPr>
+      <w:tblInd w:w="0" w:type="dxa"/>
+      <w:tblCellMar>
+        <w:top w:w="0" w:type="dxa"/>
+        <w:left w:w="108" w:type="dxa"/>
+        <w:bottom w:w="0" w:type="dxa"/>
+        <w:right w:w="108" w:type="dxa"/>
+      </w:tblCellMar>
+    </w:tblPr>
+  </w:style>
+  <w:style w:type="numbering" w:default="1" w:styleId="NoList">
+    <w:name w:val="No List"/>
+    <w:uiPriority w:val="99"/>
+    <w:semiHidden/>
+    <w:unhideWhenUsed/>
   </w:style>
   <w:style w:type="paragraph" w:styleId="BodyText">
     <w:name w:val="Body Text"/>
     <w:basedOn w:val="Normal"/>
-    <w:link w:val="BodyTextChar"/>
     <w:pPr>
       <w:spacing w:before="180" w:after="180"/>
     </w:pPr>
-    <w:qFormat/>
   </w:style>
   <w:style w:type="paragraph" w:customStyle="1" w:styleId="FirstParagraph">
     <w:name w:val="First Paragraph"/>
     <w:basedOn w:val="BodyText"/>
     <w:next w:val="BodyText"/>
-    <w:qFormat/>
   </w:style>
   <w:style w:type="paragraph" w:customStyle="1" w:styleId="Compact">
     <w:name w:val="Compact"/>
     <w:basedOn w:val="BodyText"/>
-    <w:qFormat/>
     <w:pPr>
       <w:spacing w:before="36" w:after="36"/>
     </w:pPr>
@@ -1923,43 +2552,48 @@
   <w:style w:type="paragraph" w:styleId="Title">
     <w:name w:val="Title"/>
     <w:basedOn w:val="Normal"/>
-    <w:next w:val="BodyText"/>
+    <w:next w:val="Normal"/>
+    <w:link w:val="TitleChar"/>
+    <w:uiPriority w:val="10"/>
     <w:qFormat/>
+    <w:rsid w:val="00F74900"/>
     <w:pPr>
-      <w:keepNext/>
-      <w:keepLines/>
-      <w:spacing w:before="480" w:after="240"/>
-      <w:jc w:val="center"/>
+      <w:spacing w:after="0" w:line="204" w:lineRule="auto"/>
+      <w:contextualSpacing/>
     </w:pPr>
     <w:rPr>
       <w:rFonts w:asciiTheme="majorHAnsi" w:eastAsiaTheme="majorEastAsia" w:hAnsiTheme="majorHAnsi" w:cstheme="majorBidi"/>
-      <w:b/>
-      <w:bCs/>
-      <w:color w:val="345A8A" w:themeColor="accent1" w:themeShade="B5"/>
-      <w:sz w:val="36"/>
-      <w:szCs w:val="36"/>
+      <w:caps/>
+      <w:color w:val="1F497D" w:themeColor="text2"/>
+      <w:spacing w:val="-15"/>
+      <w:sz w:val="72"/>
+      <w:szCs w:val="72"/>
     </w:rPr>
   </w:style>
   <w:style w:type="paragraph" w:styleId="Subtitle">
     <w:name w:val="Subtitle"/>
-    <w:basedOn w:val="Title"/>
-    <w:next w:val="BodyText"/>
+    <w:basedOn w:val="Normal"/>
+    <w:next w:val="Normal"/>
+    <w:link w:val="SubtitleChar"/>
+    <w:uiPriority w:val="11"/>
     <w:qFormat/>
+    <w:rsid w:val="00F74900"/>
     <w:pPr>
-      <w:keepNext/>
-      <w:keepLines/>
-      <w:spacing w:before="240" w:after="240"/>
-      <w:jc w:val="center"/>
+      <w:numPr>
+        <w:ilvl w:val="1"/>
+      </w:numPr>
+      <w:spacing w:after="240" w:line="240" w:lineRule="auto"/>
     </w:pPr>
     <w:rPr>
-      <w:sz w:val="30"/>
-      <w:szCs w:val="30"/>
+      <w:rFonts w:asciiTheme="majorHAnsi" w:eastAsiaTheme="majorEastAsia" w:hAnsiTheme="majorHAnsi" w:cstheme="majorBidi"/>
+      <w:color w:val="4F81BD" w:themeColor="accent1"/>
+      <w:sz w:val="28"/>
+      <w:szCs w:val="28"/>
     </w:rPr>
   </w:style>
   <w:style w:type="paragraph" w:customStyle="1" w:styleId="Author">
     <w:name w:val="Author"/>
     <w:next w:val="BodyText"/>
-    <w:qFormat/>
     <w:pPr>
       <w:keepNext/>
       <w:keepLines/>
@@ -1969,7 +2603,6 @@
   <w:style w:type="paragraph" w:styleId="Date">
     <w:name w:val="Date"/>
     <w:next w:val="BodyText"/>
-    <w:qFormat/>
     <w:pPr>
       <w:keepNext/>
       <w:keepLines/>
@@ -1980,7 +2613,6 @@
     <w:name w:val="Abstract"/>
     <w:basedOn w:val="Normal"/>
     <w:next w:val="BodyText"/>
-    <w:qFormat/>
     <w:pPr>
       <w:keepNext/>
       <w:keepLines/>
@@ -1994,198 +2626,6 @@
   <w:style w:type="paragraph" w:styleId="Bibliography">
     <w:name w:val="Bibliography"/>
     <w:basedOn w:val="Normal"/>
-    <w:next w:val="Bibliography"/>
-    <w:qFormat/>
-    <w:pPr/>
-    <w:rPr/>
-  </w:style>
-  <w:style w:type="paragraph" w:styleId="Heading1">
-    <w:name w:val="Heading 1"/>
-    <w:basedOn w:val="Normal"/>
-    <w:next w:val="BodyText"/>
-    <w:uiPriority w:val="9"/>
-    <w:qFormat/>
-    <w:pPr>
-      <w:keepNext/>
-      <w:keepLines/>
-      <w:spacing w:before="480" w:after="0"/>
-      <w:outlineLvl w:val="0"/>
-    </w:pPr>
-    <w:rPr>
-      <w:rFonts w:asciiTheme="majorHAnsi" w:eastAsiaTheme="majorEastAsia" w:hAnsiTheme="majorHAnsi" w:cstheme="majorBidi"/>
-      <w:b/>
-      <w:bCs/>
-      <w:color w:val="4F81BD" w:themeColor="accent1"/>
-      <w:sz w:val="32"/>
-      <w:szCs w:val="32"/>
-    </w:rPr>
-  </w:style>
-  <w:style w:type="paragraph" w:styleId="Heading2">
-    <w:name w:val="Heading 2"/>
-    <w:basedOn w:val="Normal"/>
-    <w:next w:val="BodyText"/>
-    <w:uiPriority w:val="9"/>
-    <w:unhideWhenUsed/>
-    <w:qFormat/>
-    <w:pPr>
-      <w:keepNext/>
-      <w:keepLines/>
-      <w:spacing w:before="200" w:after="0"/>
-      <w:outlineLvl w:val="1"/>
-    </w:pPr>
-    <w:rPr>
-      <w:rFonts w:asciiTheme="majorHAnsi" w:eastAsiaTheme="majorEastAsia" w:hAnsiTheme="majorHAnsi" w:cstheme="majorBidi"/>
-      <w:b/>
-      <w:bCs/>
-      <w:color w:val="4F81BD" w:themeColor="accent1"/>
-      <w:sz w:val="28"/>
-      <w:szCs w:val="28"/>
-    </w:rPr>
-  </w:style>
-  <w:style w:type="paragraph" w:styleId="Heading3">
-    <w:name w:val="Heading 3"/>
-    <w:basedOn w:val="Normal"/>
-    <w:next w:val="BodyText"/>
-    <w:uiPriority w:val="9"/>
-    <w:unhideWhenUsed/>
-    <w:qFormat/>
-    <w:pPr>
-      <w:keepNext/>
-      <w:keepLines/>
-      <w:spacing w:before="200" w:after="0"/>
-      <w:outlineLvl w:val="2"/>
-    </w:pPr>
-    <w:rPr>
-      <w:rFonts w:asciiTheme="majorHAnsi" w:eastAsiaTheme="majorEastAsia" w:hAnsiTheme="majorHAnsi" w:cstheme="majorBidi"/>
-      <w:b/>
-      <w:bCs/>
-      <w:color w:val="4F81BD" w:themeColor="accent1"/>
-      <w:sz w:val="24"/>
-      <w:szCs w:val="24"/>
-    </w:rPr>
-  </w:style>
-  <w:style w:type="paragraph" w:styleId="Heading4">
-    <w:name w:val="Heading 4"/>
-    <w:basedOn w:val="Normal"/>
-    <w:next w:val="BodyText"/>
-    <w:uiPriority w:val="9"/>
-    <w:unhideWhenUsed/>
-    <w:qFormat/>
-    <w:pPr>
-      <w:keepNext/>
-      <w:keepLines/>
-      <w:spacing w:before="200" w:after="0"/>
-      <w:outlineLvl w:val="3"/>
-    </w:pPr>
-    <w:rPr>
-      <w:rFonts w:asciiTheme="majorHAnsi" w:eastAsiaTheme="majorEastAsia" w:hAnsiTheme="majorHAnsi" w:cstheme="majorBidi"/>
-      <w:i/>
-      <w:bCs/>
-      <w:color w:val="4F81BD" w:themeColor="accent1"/>
-      <w:sz w:val="24"/>
-      <w:szCs w:val="24"/>
-    </w:rPr>
-  </w:style>
-  <w:style w:type="paragraph" w:styleId="Heading5">
-    <w:name w:val="Heading 5"/>
-    <w:basedOn w:val="Normal"/>
-    <w:next w:val="BodyText"/>
-    <w:uiPriority w:val="9"/>
-    <w:unhideWhenUsed/>
-    <w:qFormat/>
-    <w:pPr>
-      <w:keepNext/>
-      <w:keepLines/>
-      <w:spacing w:before="200" w:after="0"/>
-      <w:outlineLvl w:val="4"/>
-    </w:pPr>
-    <w:rPr>
-      <w:rFonts w:asciiTheme="majorHAnsi" w:eastAsiaTheme="majorEastAsia" w:hAnsiTheme="majorHAnsi" w:cstheme="majorBidi"/>
-      <w:iCs/>
-      <w:color w:val="4F81BD" w:themeColor="accent1"/>
-      <w:sz w:val="24"/>
-      <w:szCs w:val="24"/>
-    </w:rPr>
-  </w:style>
-  <w:style w:type="paragraph" w:styleId="Heading6">
-    <w:name w:val="Heading 6"/>
-    <w:basedOn w:val="Normal"/>
-    <w:next w:val="BodyText"/>
-    <w:uiPriority w:val="9"/>
-    <w:unhideWhenUsed/>
-    <w:qFormat/>
-    <w:pPr>
-      <w:keepNext/>
-      <w:keepLines/>
-      <w:spacing w:before="200" w:after="0"/>
-      <w:outlineLvl w:val="5"/>
-    </w:pPr>
-    <w:rPr>
-      <w:rFonts w:asciiTheme="majorHAnsi" w:eastAsiaTheme="majorEastAsia" w:hAnsiTheme="majorHAnsi" w:cstheme="majorBidi"/>
-      <w:color w:val="4F81BD" w:themeColor="accent1"/>
-      <w:sz w:val="24"/>
-      <w:szCs w:val="24"/>
-    </w:rPr>
-  </w:style>
-  <w:style w:type="paragraph" w:styleId="Heading7">
-    <w:name w:val="Heading 7"/>
-    <w:basedOn w:val="Normal"/>
-    <w:next w:val="BodyText"/>
-    <w:uiPriority w:val="9"/>
-    <w:unhideWhenUsed/>
-    <w:qFormat/>
-    <w:pPr>
-      <w:keepNext/>
-      <w:keepLines/>
-      <w:spacing w:before="200" w:after="0"/>
-      <w:outlineLvl w:val="6"/>
-    </w:pPr>
-    <w:rPr>
-      <w:rFonts w:asciiTheme="majorHAnsi" w:eastAsiaTheme="majorEastAsia" w:hAnsiTheme="majorHAnsi" w:cstheme="majorBidi"/>
-      <w:color w:val="4F81BD" w:themeColor="accent1"/>
-      <w:sz w:val="24"/>
-      <w:szCs w:val="24"/>
-    </w:rPr>
-  </w:style>
-  <w:style w:type="paragraph" w:styleId="Heading8">
-    <w:name w:val="Heading 8"/>
-    <w:basedOn w:val="Normal"/>
-    <w:next w:val="BodyText"/>
-    <w:uiPriority w:val="9"/>
-    <w:unhideWhenUsed/>
-    <w:qFormat/>
-    <w:pPr>
-      <w:keepNext/>
-      <w:keepLines/>
-      <w:spacing w:before="200" w:after="0"/>
-      <w:outlineLvl w:val="7"/>
-    </w:pPr>
-    <w:rPr>
-      <w:rFonts w:asciiTheme="majorHAnsi" w:eastAsiaTheme="majorEastAsia" w:hAnsiTheme="majorHAnsi" w:cstheme="majorBidi"/>
-      <w:color w:val="4F81BD" w:themeColor="accent1"/>
-      <w:sz w:val="24"/>
-      <w:szCs w:val="24"/>
-    </w:rPr>
-  </w:style>
-  <w:style w:type="paragraph" w:styleId="Heading9">
-    <w:name w:val="Heading 9"/>
-    <w:basedOn w:val="Normal"/>
-    <w:next w:val="BodyText"/>
-    <w:uiPriority w:val="9"/>
-    <w:unhideWhenUsed/>
-    <w:qFormat/>
-    <w:pPr>
-      <w:keepNext/>
-      <w:keepLines/>
-      <w:spacing w:before="200" w:after="0"/>
-      <w:outlineLvl w:val="8"/>
-    </w:pPr>
-    <w:rPr>
-      <w:rFonts w:asciiTheme="majorHAnsi" w:eastAsiaTheme="majorEastAsia" w:hAnsiTheme="majorHAnsi" w:cstheme="majorBidi"/>
-      <w:color w:val="4F81BD" w:themeColor="accent1"/>
-      <w:sz w:val="24"/>
-      <w:szCs w:val="24"/>
-    </w:rPr>
   </w:style>
   <w:style w:type="paragraph" w:styleId="BlockText">
     <w:name w:val="Block Text"/>
@@ -2193,28 +2633,19 @@
     <w:next w:val="BodyText"/>
     <w:uiPriority w:val="9"/>
     <w:unhideWhenUsed/>
-    <w:qFormat/>
     <w:pPr>
       <w:spacing w:before="100" w:after="100"/>
-      <w:ind w:firstLine="0" w:left="480" w:right="480"/>
+      <w:ind w:left="480" w:right="480"/>
     </w:pPr>
   </w:style>
   <w:style w:type="paragraph" w:styleId="FootnoteText">
-    <w:name w:val="Footnote Text"/>
+    <w:name w:val="footnote text"/>
     <w:basedOn w:val="Normal"/>
-    <w:next w:val="FootnoteText"/>
     <w:uiPriority w:val="9"/>
     <w:unhideWhenUsed/>
-    <w:qFormat/>
-  </w:style>
-  <w:style w:type="character" w:default="1" w:styleId="DefaultParagraphFont">
-    <w:name w:val="Default Paragraph Font"/>
-    <w:semiHidden/>
-    <w:unhideWhenUsed/>
-  </w:style>
-  <w:style w:type="table" w:default="1" w:styleId="Table">
+  </w:style>
+  <w:style w:type="table" w:customStyle="1" w:styleId="Table">
     <w:name w:val="Table"/>
-    <w:basedOn w:val="TableNormal"/>
     <w:semiHidden/>
     <w:unhideWhenUsed/>
     <w:qFormat/>
@@ -2246,14 +2677,22 @@
     <w:basedOn w:val="Normal"/>
   </w:style>
   <w:style w:type="paragraph" w:styleId="Caption">
-    <w:name w:val="Caption"/>
+    <w:name w:val="caption"/>
     <w:basedOn w:val="Normal"/>
-    <w:link w:val="BodyTextChar"/>
+    <w:next w:val="Normal"/>
+    <w:link w:val="CaptionChar"/>
+    <w:uiPriority w:val="35"/>
+    <w:unhideWhenUsed/>
+    <w:qFormat/>
+    <w:rsid w:val="00F74900"/>
     <w:pPr>
-      <w:spacing w:before="0" w:after="120"/>
+      <w:spacing w:line="240" w:lineRule="auto"/>
     </w:pPr>
     <w:rPr>
-      <w:i/>
+      <w:b/>
+      <w:bCs/>
+      <w:smallCaps/>
+      <w:color w:val="1F497D" w:themeColor="text2"/>
     </w:rPr>
   </w:style>
   <w:style w:type="paragraph" w:customStyle="1" w:styleId="TableCaption">
@@ -2278,49 +2717,374 @@
       <w:keepNext/>
     </w:pPr>
   </w:style>
-  <w:style w:type="character" w:customStyle="1" w:styleId="BodyTextChar">
-    <w:name w:val="Body Text Char"/>
+  <w:style w:type="character" w:customStyle="1" w:styleId="CaptionChar">
+    <w:name w:val="Caption Char"/>
     <w:basedOn w:val="DefaultParagraphFont"/>
-    <w:link w:val="BodyText"/>
+    <w:link w:val="Caption"/>
+    <w:uiPriority w:val="35"/>
+    <w:rPr>
+      <w:b/>
+      <w:bCs/>
+      <w:smallCaps/>
+      <w:color w:val="1F497D" w:themeColor="text2"/>
+    </w:rPr>
   </w:style>
   <w:style w:type="character" w:customStyle="1" w:styleId="VerbatimChar">
     <w:name w:val="Verbatim Char"/>
-    <w:basedOn w:val="BodyTextChar"/>
+    <w:basedOn w:val="CaptionChar"/>
     <w:rPr>
       <w:rFonts w:ascii="Consolas" w:hAnsi="Consolas"/>
+      <w:b/>
+      <w:bCs/>
+      <w:smallCaps/>
+      <w:color w:val="1F497D" w:themeColor="text2"/>
       <w:sz w:val="22"/>
     </w:rPr>
   </w:style>
   <w:style w:type="character" w:styleId="FootnoteReference">
-    <w:name w:val="Footnote Reference"/>
-    <w:basedOn w:val="BodyTextChar"/>
-    <w:rPr>
+    <w:name w:val="footnote reference"/>
+    <w:basedOn w:val="CaptionChar"/>
+    <w:rPr>
+      <w:b/>
+      <w:bCs/>
+      <w:smallCaps/>
+      <w:color w:val="1F497D" w:themeColor="text2"/>
       <w:vertAlign w:val="superscript"/>
     </w:rPr>
   </w:style>
   <w:style w:type="character" w:styleId="Hyperlink">
     <w:name w:val="Hyperlink"/>
-    <w:basedOn w:val="BodyTextChar"/>
-    <w:rPr>
+    <w:basedOn w:val="CaptionChar"/>
+    <w:rPr>
+      <w:b/>
+      <w:bCs/>
+      <w:smallCaps/>
       <w:color w:val="4F81BD" w:themeColor="accent1"/>
     </w:rPr>
   </w:style>
   <w:style w:type="paragraph" w:styleId="TOCHeading">
     <w:name w:val="TOC Heading"/>
     <w:basedOn w:val="Heading1"/>
-    <w:next w:val="BodyText"/>
+    <w:next w:val="Normal"/>
     <w:uiPriority w:val="39"/>
     <w:unhideWhenUsed/>
     <w:qFormat/>
+    <w:rsid w:val="00F74900"/>
     <w:pPr>
-      <w:spacing w:before="240" w:line="259" w:lineRule="auto"/>
       <w:outlineLvl w:val="9"/>
     </w:pPr>
+  </w:style>
+  <w:style w:type="character" w:styleId="LineNumber">
+    <w:name w:val="line number"/>
+    <w:basedOn w:val="DefaultParagraphFont"/>
+    <w:rsid w:val="007813E0"/>
+  </w:style>
+  <w:style w:type="character" w:customStyle="1" w:styleId="Heading1Char">
+    <w:name w:val="Heading 1 Char"/>
+    <w:basedOn w:val="DefaultParagraphFont"/>
+    <w:link w:val="Heading1"/>
+    <w:uiPriority w:val="9"/>
+    <w:rsid w:val="00F74900"/>
     <w:rPr>
       <w:rFonts w:asciiTheme="majorHAnsi" w:eastAsiaTheme="majorEastAsia" w:hAnsiTheme="majorHAnsi" w:cstheme="majorBidi"/>
-      <w:b w:val="0"/>
-      <w:bCs w:val="0"/>
+      <w:color w:val="244061" w:themeColor="accent1" w:themeShade="80"/>
+      <w:sz w:val="36"/>
+      <w:szCs w:val="36"/>
+    </w:rPr>
+  </w:style>
+  <w:style w:type="character" w:customStyle="1" w:styleId="Heading2Char">
+    <w:name w:val="Heading 2 Char"/>
+    <w:basedOn w:val="DefaultParagraphFont"/>
+    <w:link w:val="Heading2"/>
+    <w:uiPriority w:val="9"/>
+    <w:rsid w:val="00F74900"/>
+    <w:rPr>
+      <w:rFonts w:asciiTheme="majorHAnsi" w:eastAsiaTheme="majorEastAsia" w:hAnsiTheme="majorHAnsi" w:cstheme="majorBidi"/>
       <w:color w:val="365F91" w:themeColor="accent1" w:themeShade="BF"/>
+      <w:sz w:val="32"/>
+      <w:szCs w:val="32"/>
+    </w:rPr>
+  </w:style>
+  <w:style w:type="character" w:customStyle="1" w:styleId="Heading3Char">
+    <w:name w:val="Heading 3 Char"/>
+    <w:basedOn w:val="DefaultParagraphFont"/>
+    <w:link w:val="Heading3"/>
+    <w:uiPriority w:val="9"/>
+    <w:rsid w:val="00F74900"/>
+    <w:rPr>
+      <w:rFonts w:asciiTheme="majorHAnsi" w:eastAsiaTheme="majorEastAsia" w:hAnsiTheme="majorHAnsi" w:cstheme="majorBidi"/>
+      <w:color w:val="365F91" w:themeColor="accent1" w:themeShade="BF"/>
+      <w:sz w:val="28"/>
+      <w:szCs w:val="28"/>
+    </w:rPr>
+  </w:style>
+  <w:style w:type="character" w:customStyle="1" w:styleId="Heading4Char">
+    <w:name w:val="Heading 4 Char"/>
+    <w:basedOn w:val="DefaultParagraphFont"/>
+    <w:link w:val="Heading4"/>
+    <w:uiPriority w:val="9"/>
+    <w:rsid w:val="00F74900"/>
+    <w:rPr>
+      <w:rFonts w:asciiTheme="majorHAnsi" w:eastAsiaTheme="majorEastAsia" w:hAnsiTheme="majorHAnsi" w:cstheme="majorBidi"/>
+      <w:color w:val="365F91" w:themeColor="accent1" w:themeShade="BF"/>
+      <w:sz w:val="24"/>
+      <w:szCs w:val="24"/>
+    </w:rPr>
+  </w:style>
+  <w:style w:type="character" w:customStyle="1" w:styleId="Heading5Char">
+    <w:name w:val="Heading 5 Char"/>
+    <w:basedOn w:val="DefaultParagraphFont"/>
+    <w:link w:val="Heading5"/>
+    <w:uiPriority w:val="9"/>
+    <w:rsid w:val="00F74900"/>
+    <w:rPr>
+      <w:rFonts w:asciiTheme="majorHAnsi" w:eastAsiaTheme="majorEastAsia" w:hAnsiTheme="majorHAnsi" w:cstheme="majorBidi"/>
+      <w:caps/>
+      <w:color w:val="365F91" w:themeColor="accent1" w:themeShade="BF"/>
+    </w:rPr>
+  </w:style>
+  <w:style w:type="character" w:customStyle="1" w:styleId="Heading6Char">
+    <w:name w:val="Heading 6 Char"/>
+    <w:basedOn w:val="DefaultParagraphFont"/>
+    <w:link w:val="Heading6"/>
+    <w:uiPriority w:val="9"/>
+    <w:rsid w:val="00F74900"/>
+    <w:rPr>
+      <w:rFonts w:asciiTheme="majorHAnsi" w:eastAsiaTheme="majorEastAsia" w:hAnsiTheme="majorHAnsi" w:cstheme="majorBidi"/>
+      <w:i/>
+      <w:iCs/>
+      <w:caps/>
+      <w:color w:val="244061" w:themeColor="accent1" w:themeShade="80"/>
+    </w:rPr>
+  </w:style>
+  <w:style w:type="character" w:customStyle="1" w:styleId="Heading7Char">
+    <w:name w:val="Heading 7 Char"/>
+    <w:basedOn w:val="DefaultParagraphFont"/>
+    <w:link w:val="Heading7"/>
+    <w:uiPriority w:val="9"/>
+    <w:rsid w:val="00F74900"/>
+    <w:rPr>
+      <w:rFonts w:asciiTheme="majorHAnsi" w:eastAsiaTheme="majorEastAsia" w:hAnsiTheme="majorHAnsi" w:cstheme="majorBidi"/>
+      <w:b/>
+      <w:bCs/>
+      <w:color w:val="244061" w:themeColor="accent1" w:themeShade="80"/>
+    </w:rPr>
+  </w:style>
+  <w:style w:type="character" w:customStyle="1" w:styleId="Heading8Char">
+    <w:name w:val="Heading 8 Char"/>
+    <w:basedOn w:val="DefaultParagraphFont"/>
+    <w:link w:val="Heading8"/>
+    <w:uiPriority w:val="9"/>
+    <w:rsid w:val="00F74900"/>
+    <w:rPr>
+      <w:rFonts w:asciiTheme="majorHAnsi" w:eastAsiaTheme="majorEastAsia" w:hAnsiTheme="majorHAnsi" w:cstheme="majorBidi"/>
+      <w:b/>
+      <w:bCs/>
+      <w:i/>
+      <w:iCs/>
+      <w:color w:val="244061" w:themeColor="accent1" w:themeShade="80"/>
+    </w:rPr>
+  </w:style>
+  <w:style w:type="character" w:customStyle="1" w:styleId="Heading9Char">
+    <w:name w:val="Heading 9 Char"/>
+    <w:basedOn w:val="DefaultParagraphFont"/>
+    <w:link w:val="Heading9"/>
+    <w:uiPriority w:val="9"/>
+    <w:rsid w:val="00F74900"/>
+    <w:rPr>
+      <w:rFonts w:asciiTheme="majorHAnsi" w:eastAsiaTheme="majorEastAsia" w:hAnsiTheme="majorHAnsi" w:cstheme="majorBidi"/>
+      <w:i/>
+      <w:iCs/>
+      <w:color w:val="244061" w:themeColor="accent1" w:themeShade="80"/>
+    </w:rPr>
+  </w:style>
+  <w:style w:type="character" w:customStyle="1" w:styleId="TitleChar">
+    <w:name w:val="Title Char"/>
+    <w:basedOn w:val="DefaultParagraphFont"/>
+    <w:link w:val="Title"/>
+    <w:uiPriority w:val="10"/>
+    <w:rsid w:val="00F74900"/>
+    <w:rPr>
+      <w:rFonts w:asciiTheme="majorHAnsi" w:eastAsiaTheme="majorEastAsia" w:hAnsiTheme="majorHAnsi" w:cstheme="majorBidi"/>
+      <w:caps/>
+      <w:color w:val="1F497D" w:themeColor="text2"/>
+      <w:spacing w:val="-15"/>
+      <w:sz w:val="72"/>
+      <w:szCs w:val="72"/>
+    </w:rPr>
+  </w:style>
+  <w:style w:type="character" w:customStyle="1" w:styleId="SubtitleChar">
+    <w:name w:val="Subtitle Char"/>
+    <w:basedOn w:val="DefaultParagraphFont"/>
+    <w:link w:val="Subtitle"/>
+    <w:uiPriority w:val="11"/>
+    <w:rsid w:val="00F74900"/>
+    <w:rPr>
+      <w:rFonts w:asciiTheme="majorHAnsi" w:eastAsiaTheme="majorEastAsia" w:hAnsiTheme="majorHAnsi" w:cstheme="majorBidi"/>
+      <w:color w:val="4F81BD" w:themeColor="accent1"/>
+      <w:sz w:val="28"/>
+      <w:szCs w:val="28"/>
+    </w:rPr>
+  </w:style>
+  <w:style w:type="character" w:styleId="Strong">
+    <w:name w:val="Strong"/>
+    <w:basedOn w:val="DefaultParagraphFont"/>
+    <w:uiPriority w:val="22"/>
+    <w:qFormat/>
+    <w:rsid w:val="00F74900"/>
+    <w:rPr>
+      <w:b/>
+      <w:bCs/>
+    </w:rPr>
+  </w:style>
+  <w:style w:type="character" w:styleId="Emphasis">
+    <w:name w:val="Emphasis"/>
+    <w:basedOn w:val="DefaultParagraphFont"/>
+    <w:uiPriority w:val="20"/>
+    <w:qFormat/>
+    <w:rsid w:val="00F74900"/>
+    <w:rPr>
+      <w:i/>
+      <w:iCs/>
+    </w:rPr>
+  </w:style>
+  <w:style w:type="paragraph" w:styleId="NoSpacing">
+    <w:name w:val="No Spacing"/>
+    <w:uiPriority w:val="1"/>
+    <w:qFormat/>
+    <w:rsid w:val="00F74900"/>
+    <w:pPr>
+      <w:spacing w:after="0" w:line="240" w:lineRule="auto"/>
+    </w:pPr>
+  </w:style>
+  <w:style w:type="paragraph" w:styleId="Quote">
+    <w:name w:val="Quote"/>
+    <w:basedOn w:val="Normal"/>
+    <w:next w:val="Normal"/>
+    <w:link w:val="QuoteChar"/>
+    <w:uiPriority w:val="29"/>
+    <w:qFormat/>
+    <w:rsid w:val="00F74900"/>
+    <w:pPr>
+      <w:spacing w:before="120" w:after="120"/>
+      <w:ind w:left="720"/>
+    </w:pPr>
+    <w:rPr>
+      <w:color w:val="1F497D" w:themeColor="text2"/>
+      <w:sz w:val="24"/>
+      <w:szCs w:val="24"/>
+    </w:rPr>
+  </w:style>
+  <w:style w:type="character" w:customStyle="1" w:styleId="QuoteChar">
+    <w:name w:val="Quote Char"/>
+    <w:basedOn w:val="DefaultParagraphFont"/>
+    <w:link w:val="Quote"/>
+    <w:uiPriority w:val="29"/>
+    <w:rsid w:val="00F74900"/>
+    <w:rPr>
+      <w:color w:val="1F497D" w:themeColor="text2"/>
+      <w:sz w:val="24"/>
+      <w:szCs w:val="24"/>
+    </w:rPr>
+  </w:style>
+  <w:style w:type="paragraph" w:styleId="IntenseQuote">
+    <w:name w:val="Intense Quote"/>
+    <w:basedOn w:val="Normal"/>
+    <w:next w:val="Normal"/>
+    <w:link w:val="IntenseQuoteChar"/>
+    <w:uiPriority w:val="30"/>
+    <w:qFormat/>
+    <w:rsid w:val="00F74900"/>
+    <w:pPr>
+      <w:spacing w:before="100" w:beforeAutospacing="1" w:after="240" w:line="240" w:lineRule="auto"/>
+      <w:ind w:left="720"/>
+      <w:jc w:val="center"/>
+    </w:pPr>
+    <w:rPr>
+      <w:rFonts w:asciiTheme="majorHAnsi" w:eastAsiaTheme="majorEastAsia" w:hAnsiTheme="majorHAnsi" w:cstheme="majorBidi"/>
+      <w:color w:val="1F497D" w:themeColor="text2"/>
+      <w:spacing w:val="-6"/>
+      <w:sz w:val="32"/>
+      <w:szCs w:val="32"/>
+    </w:rPr>
+  </w:style>
+  <w:style w:type="character" w:customStyle="1" w:styleId="IntenseQuoteChar">
+    <w:name w:val="Intense Quote Char"/>
+    <w:basedOn w:val="DefaultParagraphFont"/>
+    <w:link w:val="IntenseQuote"/>
+    <w:uiPriority w:val="30"/>
+    <w:rsid w:val="00F74900"/>
+    <w:rPr>
+      <w:rFonts w:asciiTheme="majorHAnsi" w:eastAsiaTheme="majorEastAsia" w:hAnsiTheme="majorHAnsi" w:cstheme="majorBidi"/>
+      <w:color w:val="1F497D" w:themeColor="text2"/>
+      <w:spacing w:val="-6"/>
+      <w:sz w:val="32"/>
+      <w:szCs w:val="32"/>
+    </w:rPr>
+  </w:style>
+  <w:style w:type="character" w:styleId="SubtleEmphasis">
+    <w:name w:val="Subtle Emphasis"/>
+    <w:basedOn w:val="DefaultParagraphFont"/>
+    <w:uiPriority w:val="19"/>
+    <w:qFormat/>
+    <w:rsid w:val="00F74900"/>
+    <w:rPr>
+      <w:i/>
+      <w:iCs/>
+      <w:color w:val="595959" w:themeColor="text1" w:themeTint="A6"/>
+    </w:rPr>
+  </w:style>
+  <w:style w:type="character" w:styleId="IntenseEmphasis">
+    <w:name w:val="Intense Emphasis"/>
+    <w:basedOn w:val="DefaultParagraphFont"/>
+    <w:uiPriority w:val="21"/>
+    <w:qFormat/>
+    <w:rsid w:val="00F74900"/>
+    <w:rPr>
+      <w:b/>
+      <w:bCs/>
+      <w:i/>
+      <w:iCs/>
+    </w:rPr>
+  </w:style>
+  <w:style w:type="character" w:styleId="SubtleReference">
+    <w:name w:val="Subtle Reference"/>
+    <w:basedOn w:val="DefaultParagraphFont"/>
+    <w:uiPriority w:val="31"/>
+    <w:qFormat/>
+    <w:rsid w:val="00F74900"/>
+    <w:rPr>
+      <w:smallCaps/>
+      <w:color w:val="595959" w:themeColor="text1" w:themeTint="A6"/>
+      <w:u w:val="none" w:color="7F7F7F" w:themeColor="text1" w:themeTint="80"/>
+      <w:bdr w:val="none" w:sz="0" w:space="0" w:color="auto"/>
+    </w:rPr>
+  </w:style>
+  <w:style w:type="character" w:styleId="IntenseReference">
+    <w:name w:val="Intense Reference"/>
+    <w:basedOn w:val="DefaultParagraphFont"/>
+    <w:uiPriority w:val="32"/>
+    <w:qFormat/>
+    <w:rsid w:val="00F74900"/>
+    <w:rPr>
+      <w:b/>
+      <w:bCs/>
+      <w:smallCaps/>
+      <w:color w:val="1F497D" w:themeColor="text2"/>
+      <w:u w:val="single"/>
+    </w:rPr>
+  </w:style>
+  <w:style w:type="character" w:styleId="BookTitle">
+    <w:name w:val="Book Title"/>
+    <w:basedOn w:val="DefaultParagraphFont"/>
+    <w:uiPriority w:val="33"/>
+    <w:qFormat/>
+    <w:rsid w:val="00F74900"/>
+    <w:rPr>
+      <w:b/>
+      <w:bCs/>
+      <w:smallCaps/>
+      <w:spacing w:val="10"/>
     </w:rPr>
   </w:style>
   <w:style w:type="paragraph" w:customStyle="1" w:styleId="SourceCode">

</xml_diff>